<commit_message>
Added readme and report
</commit_message>
<xml_diff>
--- a/report.docx
+++ b/report.docx
@@ -28,7 +28,16 @@
           <w:sz w:val="36"/>
           <w:szCs w:val="36"/>
         </w:rPr>
-        <w:t>project that aims to predict the income level or salary of individuals based on various demographic, economic, and employment-related features. The project typically involves collecting and preprocessing a dataset that contains information about the individuals, such as age, gender, education level, occupation, marital status, race, as well as their salary. The dataset is then used to train a</w:t>
+        <w:t xml:space="preserve">project that aims to predict the income level or salary of individuals based on various demographic, economic, and employment-related features. The project </w:t>
+      </w:r>
+      <w:bookmarkStart w:id="0" w:name="_GoBack"/>
+      <w:bookmarkEnd w:id="0"/>
+      <w:r>
+        <w:rPr>
+          <w:sz w:val="36"/>
+          <w:szCs w:val="36"/>
+        </w:rPr>
+        <w:t>involves collecting and preprocessing a dataset that contains information about the individuals, such as age, gender, education level, occupation, marital status, race, as well as their salary. The dataset is then used to train a</w:t>
       </w:r>
       <w:r>
         <w:rPr>
@@ -216,7 +225,21 @@
           <w:sz w:val="28"/>
           <w:szCs w:val="28"/>
         </w:rPr>
-        <w:t>drops null values, drops duplicates, drop illegal formats, converts values to their right format (ex: age to float) and encodes the categorical values into numerical values.</w:t>
+        <w:t>drops null values, drops duplicates, drop illegal formats, converts values to their right format (ex</w:t>
+      </w:r>
+      <w:r>
+        <w:rPr>
+          <w:sz w:val="28"/>
+          <w:szCs w:val="28"/>
+        </w:rPr>
+        <w:t>ample</w:t>
+      </w:r>
+      <w:r>
+        <w:rPr>
+          <w:sz w:val="28"/>
+          <w:szCs w:val="28"/>
+        </w:rPr>
+        <w:t>: age to float) and encodes the categorical values into numerical values.</w:t>
       </w:r>
     </w:p>
     <w:p>
@@ -300,8 +323,6 @@
         </w:rPr>
         <w:t>After preprocessing, we can now start feature selection. T</w:t>
       </w:r>
-      <w:bookmarkStart w:id="0" w:name="_GoBack"/>
-      <w:bookmarkEnd w:id="0"/>
       <w:r>
         <w:rPr>
           <w:sz w:val="28"/>
@@ -515,7 +536,77 @@
           <w:sz w:val="28"/>
           <w:szCs w:val="28"/>
         </w:rPr>
-        <w:t>After training the model, we can now test it with our test data and evaluate the performance of our model, to measure the performance we can use a lot of helpful statistical variables such as Accuracy, precision, recall and F1-score. It’s also worth mentioning that all these variables are each derived from a mathematical equation that uses the variables within the confusion matrix, the confusion matrix is the non-abstract way of measuring out performance, the confusion matrix consists of four elements, true positive, false positive, true negative and false negative, each of these elements represent the relation between the actual value and the predicted value, for instance, giving a wrong answer to a wrong test is considered false negative.</w:t>
+        <w:t xml:space="preserve">After training the model, we can now test it with our test data and evaluate the performance of our model, to measure the performance we can use a lot of helpful statistical variables such as Accuracy, precision, recall and F1-score. It’s also worth mentioning that all these variables are each derived from a mathematical equation that uses the variables within the confusion matrix, the confusion matrix is the non-abstract way of measuring out performance, the confusion matrix consists of four elements, true positive, false positive, </w:t>
+      </w:r>
+      <w:r>
+        <w:rPr>
+          <w:sz w:val="28"/>
+          <w:szCs w:val="28"/>
+        </w:rPr>
+        <w:t xml:space="preserve">false negative and true negative, </w:t>
+      </w:r>
+      <w:r>
+        <w:rPr>
+          <w:sz w:val="28"/>
+          <w:szCs w:val="28"/>
+        </w:rPr>
+        <w:t xml:space="preserve">each of these elements represent the relation between the actual value and the predicted value, for instance, giving a </w:t>
+      </w:r>
+      <w:r>
+        <w:rPr>
+          <w:sz w:val="28"/>
+          <w:szCs w:val="28"/>
+        </w:rPr>
+        <w:t>correct</w:t>
+      </w:r>
+      <w:r>
+        <w:rPr>
+          <w:sz w:val="28"/>
+          <w:szCs w:val="28"/>
+        </w:rPr>
+        <w:t xml:space="preserve"> answer to a </w:t>
+      </w:r>
+      <w:r>
+        <w:rPr>
+          <w:sz w:val="28"/>
+          <w:szCs w:val="28"/>
+        </w:rPr>
+        <w:t>right</w:t>
+      </w:r>
+      <w:r>
+        <w:rPr>
+          <w:sz w:val="28"/>
+          <w:szCs w:val="28"/>
+        </w:rPr>
+        <w:t xml:space="preserve"> test is considered </w:t>
+      </w:r>
+      <w:r>
+        <w:rPr>
+          <w:sz w:val="28"/>
+          <w:szCs w:val="28"/>
+        </w:rPr>
+        <w:t>true</w:t>
+      </w:r>
+      <w:r>
+        <w:rPr>
+          <w:sz w:val="28"/>
+          <w:szCs w:val="28"/>
+        </w:rPr>
+        <w:t xml:space="preserve"> </w:t>
+      </w:r>
+      <w:r>
+        <w:rPr>
+          <w:sz w:val="28"/>
+          <w:szCs w:val="28"/>
+        </w:rPr>
+        <w:t>positive</w:t>
+      </w:r>
+      <w:r>
+        <w:rPr>
+          <w:sz w:val="28"/>
+          <w:szCs w:val="28"/>
+        </w:rPr>
+        <w:t>.</w:t>
       </w:r>
     </w:p>
     <w:p>

</xml_diff>